<commit_message>
Updated Week2 notes and made .m files for sine wave transmittion and reception, aswell as reception from the reader
</commit_message>
<xml_diff>
--- a/Week 2/Week2.docx
+++ b/Week 2/Week2.docx
@@ -348,13 +348,289 @@
         </w:rPr>
       </w:pPr>
       <w:r>
-        <w:t xml:space="preserve">Subtract 2.344 from receiver center </w:t>
-      </w:r>
-      <w:proofErr w:type="gramStart"/>
-      <w:r>
-        <w:t>frequency</w:t>
-      </w:r>
-      <w:proofErr w:type="gramEnd"/>
+        <w:t>Subtract 2.344 from receiver center frequency</w:t>
+      </w:r>
+    </w:p>
+    <w:p>
+      <w:pPr>
+        <w:rPr>
+          <w:b/>
+          <w:bCs/>
+          <w:u w:val="single"/>
+        </w:rPr>
+      </w:pPr>
+    </w:p>
+    <w:p>
+      <w:pPr>
+        <w:rPr>
+          <w:b/>
+          <w:bCs/>
+          <w:u w:val="single"/>
+        </w:rPr>
+      </w:pPr>
+    </w:p>
+    <w:p>
+      <w:pPr>
+        <w:rPr>
+          <w:b/>
+          <w:bCs/>
+          <w:u w:val="single"/>
+        </w:rPr>
+      </w:pPr>
+      <w:r>
+        <w:rPr>
+          <w:b/>
+          <w:bCs/>
+          <w:u w:val="single"/>
+        </w:rPr>
+        <w:br w:type="page"/>
+      </w:r>
+    </w:p>
+    <w:p>
+      <w:pPr>
+        <w:rPr>
+          <w:b/>
+          <w:bCs/>
+          <w:u w:val="single"/>
+        </w:rPr>
+      </w:pPr>
+      <w:r>
+        <w:rPr>
+          <w:b/>
+          <w:bCs/>
+          <w:u w:val="single"/>
+        </w:rPr>
+        <w:lastRenderedPageBreak/>
+        <w:t>Reader Waveforms</w:t>
+      </w:r>
+    </w:p>
+    <w:p>
+      <w:pPr>
+        <w:pStyle w:val="ListParagraph"/>
+        <w:numPr>
+          <w:ilvl w:val="0"/>
+          <w:numId w:val="4"/>
+        </w:numPr>
+      </w:pPr>
+      <w:r>
+        <w:t>Found out you need to have the antenna plugged into the reader for it to send out a signal (thought before the antenna was used to receive the signal)</w:t>
+      </w:r>
+    </w:p>
+    <w:p>
+      <w:pPr>
+        <w:pStyle w:val="ListParagraph"/>
+        <w:numPr>
+          <w:ilvl w:val="0"/>
+          <w:numId w:val="4"/>
+        </w:numPr>
+      </w:pPr>
+      <w:r>
+        <w:t>when the reader first gets turned on it is not sending out any signals</w:t>
+      </w:r>
+    </w:p>
+    <w:p>
+      <w:pPr>
+        <w:pStyle w:val="ListParagraph"/>
+        <w:numPr>
+          <w:ilvl w:val="1"/>
+          <w:numId w:val="4"/>
+        </w:numPr>
+      </w:pPr>
+      <w:r>
+        <w:t>after sending out a command, the reader will continue to send out the RF field even if it not sending a command.</w:t>
+      </w:r>
+    </w:p>
+    <w:p>
+      <w:pPr>
+        <w:pStyle w:val="ListParagraph"/>
+        <w:numPr>
+          <w:ilvl w:val="1"/>
+          <w:numId w:val="4"/>
+        </w:numPr>
+      </w:pPr>
+      <w:r>
+        <w:t>this RF field can be disabled b</w:t>
+      </w:r>
+      <w:r>
+        <w:t>y</w:t>
+      </w:r>
+    </w:p>
+    <w:p>
+      <w:pPr>
+        <w:pStyle w:val="ListParagraph"/>
+        <w:numPr>
+          <w:ilvl w:val="2"/>
+          <w:numId w:val="4"/>
+        </w:numPr>
+      </w:pPr>
+      <w:r>
+        <w:t>unplugging and replugging in the reader</w:t>
+      </w:r>
+    </w:p>
+    <w:p>
+      <w:pPr>
+        <w:pStyle w:val="ListParagraph"/>
+        <w:numPr>
+          <w:ilvl w:val="2"/>
+          <w:numId w:val="4"/>
+        </w:numPr>
+      </w:pPr>
+      <w:r>
+        <w:t>using the system reset command in ISOStart</w:t>
+      </w:r>
+    </w:p>
+    <w:p>
+      <w:pPr>
+        <w:pStyle w:val="ListParagraph"/>
+        <w:numPr>
+          <w:ilvl w:val="2"/>
+          <w:numId w:val="4"/>
+        </w:numPr>
+      </w:pPr>
+      <w:r>
+        <w:t>or simply using the RF OnOff command in ISOStart</w:t>
+      </w:r>
+    </w:p>
+    <w:p>
+      <w:pPr>
+        <w:pStyle w:val="ListParagraph"/>
+        <w:numPr>
+          <w:ilvl w:val="0"/>
+          <w:numId w:val="4"/>
+        </w:numPr>
+      </w:pPr>
+      <w:r>
+        <w:t>For the inventory command under host commands in ISOStart.</w:t>
+      </w:r>
+    </w:p>
+    <w:p>
+      <w:pPr>
+        <w:pStyle w:val="ListParagraph"/>
+        <w:numPr>
+          <w:ilvl w:val="1"/>
+          <w:numId w:val="4"/>
+        </w:numPr>
+      </w:pPr>
+      <w:r>
+        <w:t>the reader will continuously send out the inventory command by pressing start</w:t>
+      </w:r>
+    </w:p>
+    <w:p>
+      <w:pPr>
+        <w:pStyle w:val="ListParagraph"/>
+        <w:numPr>
+          <w:ilvl w:val="1"/>
+          <w:numId w:val="4"/>
+        </w:numPr>
+      </w:pPr>
+      <w:r>
+        <w:t>this waveform will look like this:</w:t>
+      </w:r>
+    </w:p>
+    <w:p>
+      <w:r>
+        <w:drawing>
+          <wp:inline distT="0" distB="0" distL="0" distR="0" wp14:anchorId="5AAD8235" wp14:editId="106952A4">
+            <wp:extent cx="5943600" cy="1790700"/>
+            <wp:effectExtent l="0" t="0" r="0" b="0"/>
+            <wp:docPr id="1046939935" name="Picture 1"/>
+            <wp:cNvGraphicFramePr>
+              <a:graphicFrameLocks xmlns:a="http://schemas.openxmlformats.org/drawingml/2006/main" noChangeAspect="1"/>
+            </wp:cNvGraphicFramePr>
+            <a:graphic xmlns:a="http://schemas.openxmlformats.org/drawingml/2006/main">
+              <a:graphicData uri="http://schemas.openxmlformats.org/drawingml/2006/picture">
+                <pic:pic xmlns:pic="http://schemas.openxmlformats.org/drawingml/2006/picture">
+                  <pic:nvPicPr>
+                    <pic:cNvPr id="1046939935" name=""/>
+                    <pic:cNvPicPr/>
+                  </pic:nvPicPr>
+                  <pic:blipFill>
+                    <a:blip r:embed="rId9"/>
+                    <a:stretch>
+                      <a:fillRect/>
+                    </a:stretch>
+                  </pic:blipFill>
+                  <pic:spPr>
+                    <a:xfrm>
+                      <a:off x="0" y="0"/>
+                      <a:ext cx="5943600" cy="1790700"/>
+                    </a:xfrm>
+                    <a:prstGeom prst="rect">
+                      <a:avLst/>
+                    </a:prstGeom>
+                  </pic:spPr>
+                </pic:pic>
+              </a:graphicData>
+            </a:graphic>
+          </wp:inline>
+        </w:drawing>
+      </w:r>
+    </w:p>
+    <w:p>
+      <w:pPr>
+        <w:pStyle w:val="ListParagraph"/>
+        <w:numPr>
+          <w:ilvl w:val="0"/>
+          <w:numId w:val="5"/>
+        </w:numPr>
+      </w:pPr>
+      <w:r>
+        <w:t>If the RF-reset option is checked, then it will reset the RF field after every inventory command, the waveform looks like this</w:t>
+      </w:r>
+    </w:p>
+    <w:p>
+      <w:r>
+        <w:drawing>
+          <wp:inline distT="0" distB="0" distL="0" distR="0" wp14:anchorId="10154C09" wp14:editId="33F18AAB">
+            <wp:extent cx="5943600" cy="1217295"/>
+            <wp:effectExtent l="0" t="0" r="0" b="1905"/>
+            <wp:docPr id="1971570576" name="Picture 1"/>
+            <wp:cNvGraphicFramePr>
+              <a:graphicFrameLocks xmlns:a="http://schemas.openxmlformats.org/drawingml/2006/main" noChangeAspect="1"/>
+            </wp:cNvGraphicFramePr>
+            <a:graphic xmlns:a="http://schemas.openxmlformats.org/drawingml/2006/main">
+              <a:graphicData uri="http://schemas.openxmlformats.org/drawingml/2006/picture">
+                <pic:pic xmlns:pic="http://schemas.openxmlformats.org/drawingml/2006/picture">
+                  <pic:nvPicPr>
+                    <pic:cNvPr id="1971570576" name=""/>
+                    <pic:cNvPicPr/>
+                  </pic:nvPicPr>
+                  <pic:blipFill>
+                    <a:blip r:embed="rId10"/>
+                    <a:stretch>
+                      <a:fillRect/>
+                    </a:stretch>
+                  </pic:blipFill>
+                  <pic:spPr>
+                    <a:xfrm>
+                      <a:off x="0" y="0"/>
+                      <a:ext cx="5943600" cy="1217295"/>
+                    </a:xfrm>
+                    <a:prstGeom prst="rect">
+                      <a:avLst/>
+                    </a:prstGeom>
+                  </pic:spPr>
+                </pic:pic>
+              </a:graphicData>
+            </a:graphic>
+          </wp:inline>
+        </w:drawing>
+      </w:r>
+    </w:p>
+    <w:p>
+      <w:pPr>
+        <w:pStyle w:val="ListParagraph"/>
+        <w:numPr>
+          <w:ilvl w:val="0"/>
+          <w:numId w:val="5"/>
+        </w:numPr>
+      </w:pPr>
+      <w:r>
+        <w:t xml:space="preserve">Judging from these two waveforms, it leads me to believe that the parts with a lot of pulses are </w:t>
+      </w:r>
+      <w:r>
+        <w:t>the inventory command and the small pulses are either the RF field either starting up or turning off (will look more into this Thursday)</w:t>
+      </w:r>
     </w:p>
     <w:sectPr>
       <w:pgSz w:w="12240" w:h="15840"/>
@@ -484,7 +760,7 @@
   <w:abstractNum w:abstractNumId="1" w15:restartNumberingAfterBreak="0">
     <w:nsid w:val="38BE1452"/>
     <w:multiLevelType w:val="hybridMultilevel"/>
-    <w:tmpl w:val="FC500B70"/>
+    <w:tmpl w:val="B1A0CEF6"/>
     <w:lvl w:ilvl="0" w:tplc="04090001">
       <w:start w:val="1"/>
       <w:numFmt w:val="bullet"/>
@@ -595,6 +871,232 @@
     </w:lvl>
   </w:abstractNum>
   <w:abstractNum w:abstractNumId="2" w15:restartNumberingAfterBreak="0">
+    <w:nsid w:val="46086CBE"/>
+    <w:multiLevelType w:val="hybridMultilevel"/>
+    <w:tmpl w:val="22CC4FBA"/>
+    <w:lvl w:ilvl="0" w:tplc="04090003">
+      <w:start w:val="1"/>
+      <w:numFmt w:val="bullet"/>
+      <w:lvlText w:val="o"/>
+      <w:lvlJc w:val="left"/>
+      <w:pPr>
+        <w:ind w:left="1080" w:hanging="360"/>
+      </w:pPr>
+      <w:rPr>
+        <w:rFonts w:ascii="Courier New" w:hAnsi="Courier New" w:cs="Courier New" w:hint="default"/>
+      </w:rPr>
+    </w:lvl>
+    <w:lvl w:ilvl="1" w:tplc="04090003">
+      <w:start w:val="1"/>
+      <w:numFmt w:val="bullet"/>
+      <w:lvlText w:val="o"/>
+      <w:lvlJc w:val="left"/>
+      <w:pPr>
+        <w:ind w:left="1800" w:hanging="360"/>
+      </w:pPr>
+      <w:rPr>
+        <w:rFonts w:ascii="Courier New" w:hAnsi="Courier New" w:cs="Courier New" w:hint="default"/>
+      </w:rPr>
+    </w:lvl>
+    <w:lvl w:ilvl="2" w:tplc="04090005">
+      <w:start w:val="1"/>
+      <w:numFmt w:val="bullet"/>
+      <w:lvlText w:val=""/>
+      <w:lvlJc w:val="left"/>
+      <w:pPr>
+        <w:ind w:left="2520" w:hanging="360"/>
+      </w:pPr>
+      <w:rPr>
+        <w:rFonts w:ascii="Wingdings" w:hAnsi="Wingdings" w:hint="default"/>
+      </w:rPr>
+    </w:lvl>
+    <w:lvl w:ilvl="3" w:tplc="04090001" w:tentative="1">
+      <w:start w:val="1"/>
+      <w:numFmt w:val="bullet"/>
+      <w:lvlText w:val=""/>
+      <w:lvlJc w:val="left"/>
+      <w:pPr>
+        <w:ind w:left="3240" w:hanging="360"/>
+      </w:pPr>
+      <w:rPr>
+        <w:rFonts w:ascii="Symbol" w:hAnsi="Symbol" w:hint="default"/>
+      </w:rPr>
+    </w:lvl>
+    <w:lvl w:ilvl="4" w:tplc="04090003" w:tentative="1">
+      <w:start w:val="1"/>
+      <w:numFmt w:val="bullet"/>
+      <w:lvlText w:val="o"/>
+      <w:lvlJc w:val="left"/>
+      <w:pPr>
+        <w:ind w:left="3960" w:hanging="360"/>
+      </w:pPr>
+      <w:rPr>
+        <w:rFonts w:ascii="Courier New" w:hAnsi="Courier New" w:cs="Courier New" w:hint="default"/>
+      </w:rPr>
+    </w:lvl>
+    <w:lvl w:ilvl="5" w:tplc="04090005" w:tentative="1">
+      <w:start w:val="1"/>
+      <w:numFmt w:val="bullet"/>
+      <w:lvlText w:val=""/>
+      <w:lvlJc w:val="left"/>
+      <w:pPr>
+        <w:ind w:left="4680" w:hanging="360"/>
+      </w:pPr>
+      <w:rPr>
+        <w:rFonts w:ascii="Wingdings" w:hAnsi="Wingdings" w:hint="default"/>
+      </w:rPr>
+    </w:lvl>
+    <w:lvl w:ilvl="6" w:tplc="04090001" w:tentative="1">
+      <w:start w:val="1"/>
+      <w:numFmt w:val="bullet"/>
+      <w:lvlText w:val=""/>
+      <w:lvlJc w:val="left"/>
+      <w:pPr>
+        <w:ind w:left="5400" w:hanging="360"/>
+      </w:pPr>
+      <w:rPr>
+        <w:rFonts w:ascii="Symbol" w:hAnsi="Symbol" w:hint="default"/>
+      </w:rPr>
+    </w:lvl>
+    <w:lvl w:ilvl="7" w:tplc="04090003" w:tentative="1">
+      <w:start w:val="1"/>
+      <w:numFmt w:val="bullet"/>
+      <w:lvlText w:val="o"/>
+      <w:lvlJc w:val="left"/>
+      <w:pPr>
+        <w:ind w:left="6120" w:hanging="360"/>
+      </w:pPr>
+      <w:rPr>
+        <w:rFonts w:ascii="Courier New" w:hAnsi="Courier New" w:cs="Courier New" w:hint="default"/>
+      </w:rPr>
+    </w:lvl>
+    <w:lvl w:ilvl="8" w:tplc="04090005" w:tentative="1">
+      <w:start w:val="1"/>
+      <w:numFmt w:val="bullet"/>
+      <w:lvlText w:val=""/>
+      <w:lvlJc w:val="left"/>
+      <w:pPr>
+        <w:ind w:left="6840" w:hanging="360"/>
+      </w:pPr>
+      <w:rPr>
+        <w:rFonts w:ascii="Wingdings" w:hAnsi="Wingdings" w:hint="default"/>
+      </w:rPr>
+    </w:lvl>
+  </w:abstractNum>
+  <w:abstractNum w:abstractNumId="3" w15:restartNumberingAfterBreak="0">
+    <w:nsid w:val="51B306B0"/>
+    <w:multiLevelType w:val="hybridMultilevel"/>
+    <w:tmpl w:val="03AE7B54"/>
+    <w:lvl w:ilvl="0" w:tplc="04090003">
+      <w:start w:val="1"/>
+      <w:numFmt w:val="bullet"/>
+      <w:lvlText w:val="o"/>
+      <w:lvlJc w:val="left"/>
+      <w:pPr>
+        <w:ind w:left="1800" w:hanging="360"/>
+      </w:pPr>
+      <w:rPr>
+        <w:rFonts w:ascii="Courier New" w:hAnsi="Courier New" w:cs="Courier New" w:hint="default"/>
+      </w:rPr>
+    </w:lvl>
+    <w:lvl w:ilvl="1" w:tplc="04090003" w:tentative="1">
+      <w:start w:val="1"/>
+      <w:numFmt w:val="bullet"/>
+      <w:lvlText w:val="o"/>
+      <w:lvlJc w:val="left"/>
+      <w:pPr>
+        <w:ind w:left="2520" w:hanging="360"/>
+      </w:pPr>
+      <w:rPr>
+        <w:rFonts w:ascii="Courier New" w:hAnsi="Courier New" w:cs="Courier New" w:hint="default"/>
+      </w:rPr>
+    </w:lvl>
+    <w:lvl w:ilvl="2" w:tplc="04090005" w:tentative="1">
+      <w:start w:val="1"/>
+      <w:numFmt w:val="bullet"/>
+      <w:lvlText w:val=""/>
+      <w:lvlJc w:val="left"/>
+      <w:pPr>
+        <w:ind w:left="3240" w:hanging="360"/>
+      </w:pPr>
+      <w:rPr>
+        <w:rFonts w:ascii="Wingdings" w:hAnsi="Wingdings" w:hint="default"/>
+      </w:rPr>
+    </w:lvl>
+    <w:lvl w:ilvl="3" w:tplc="04090001" w:tentative="1">
+      <w:start w:val="1"/>
+      <w:numFmt w:val="bullet"/>
+      <w:lvlText w:val=""/>
+      <w:lvlJc w:val="left"/>
+      <w:pPr>
+        <w:ind w:left="3960" w:hanging="360"/>
+      </w:pPr>
+      <w:rPr>
+        <w:rFonts w:ascii="Symbol" w:hAnsi="Symbol" w:hint="default"/>
+      </w:rPr>
+    </w:lvl>
+    <w:lvl w:ilvl="4" w:tplc="04090003" w:tentative="1">
+      <w:start w:val="1"/>
+      <w:numFmt w:val="bullet"/>
+      <w:lvlText w:val="o"/>
+      <w:lvlJc w:val="left"/>
+      <w:pPr>
+        <w:ind w:left="4680" w:hanging="360"/>
+      </w:pPr>
+      <w:rPr>
+        <w:rFonts w:ascii="Courier New" w:hAnsi="Courier New" w:cs="Courier New" w:hint="default"/>
+      </w:rPr>
+    </w:lvl>
+    <w:lvl w:ilvl="5" w:tplc="04090005" w:tentative="1">
+      <w:start w:val="1"/>
+      <w:numFmt w:val="bullet"/>
+      <w:lvlText w:val=""/>
+      <w:lvlJc w:val="left"/>
+      <w:pPr>
+        <w:ind w:left="5400" w:hanging="360"/>
+      </w:pPr>
+      <w:rPr>
+        <w:rFonts w:ascii="Wingdings" w:hAnsi="Wingdings" w:hint="default"/>
+      </w:rPr>
+    </w:lvl>
+    <w:lvl w:ilvl="6" w:tplc="04090001" w:tentative="1">
+      <w:start w:val="1"/>
+      <w:numFmt w:val="bullet"/>
+      <w:lvlText w:val=""/>
+      <w:lvlJc w:val="left"/>
+      <w:pPr>
+        <w:ind w:left="6120" w:hanging="360"/>
+      </w:pPr>
+      <w:rPr>
+        <w:rFonts w:ascii="Symbol" w:hAnsi="Symbol" w:hint="default"/>
+      </w:rPr>
+    </w:lvl>
+    <w:lvl w:ilvl="7" w:tplc="04090003" w:tentative="1">
+      <w:start w:val="1"/>
+      <w:numFmt w:val="bullet"/>
+      <w:lvlText w:val="o"/>
+      <w:lvlJc w:val="left"/>
+      <w:pPr>
+        <w:ind w:left="6840" w:hanging="360"/>
+      </w:pPr>
+      <w:rPr>
+        <w:rFonts w:ascii="Courier New" w:hAnsi="Courier New" w:cs="Courier New" w:hint="default"/>
+      </w:rPr>
+    </w:lvl>
+    <w:lvl w:ilvl="8" w:tplc="04090005" w:tentative="1">
+      <w:start w:val="1"/>
+      <w:numFmt w:val="bullet"/>
+      <w:lvlText w:val=""/>
+      <w:lvlJc w:val="left"/>
+      <w:pPr>
+        <w:ind w:left="7560" w:hanging="360"/>
+      </w:pPr>
+      <w:rPr>
+        <w:rFonts w:ascii="Wingdings" w:hAnsi="Wingdings" w:hint="default"/>
+      </w:rPr>
+    </w:lvl>
+  </w:abstractNum>
+  <w:abstractNum w:abstractNumId="4" w15:restartNumberingAfterBreak="0">
     <w:nsid w:val="76B608F0"/>
     <w:multiLevelType w:val="hybridMultilevel"/>
     <w:tmpl w:val="26666598"/>
@@ -711,10 +1213,16 @@
     <w:abstractNumId w:val="1"/>
   </w:num>
   <w:num w:numId="2" w16cid:durableId="1996913658">
-    <w:abstractNumId w:val="2"/>
+    <w:abstractNumId w:val="4"/>
   </w:num>
   <w:num w:numId="3" w16cid:durableId="1784379546">
     <w:abstractNumId w:val="0"/>
+  </w:num>
+  <w:num w:numId="4" w16cid:durableId="333724717">
+    <w:abstractNumId w:val="2"/>
+  </w:num>
+  <w:num w:numId="5" w16cid:durableId="1344236963">
+    <w:abstractNumId w:val="3"/>
   </w:num>
 </w:numbering>
 </file>

</xml_diff>

<commit_message>
Updated notes for week2 and created bb files for different reader commands
</commit_message>
<xml_diff>
--- a/Week 2/Week2.docx
+++ b/Week 2/Week2.docx
@@ -529,6 +529,9 @@
     </w:p>
     <w:p>
       <w:r>
+        <w:rPr>
+          <w:noProof/>
+        </w:rPr>
         <w:drawing>
           <wp:inline distT="0" distB="0" distL="0" distR="0" wp14:anchorId="5AAD8235" wp14:editId="106952A4">
             <wp:extent cx="5943600" cy="1790700"/>
@@ -580,6 +583,9 @@
     </w:p>
     <w:p>
       <w:r>
+        <w:rPr>
+          <w:noProof/>
+        </w:rPr>
         <w:drawing>
           <wp:inline distT="0" distB="0" distL="0" distR="0" wp14:anchorId="10154C09" wp14:editId="33F18AAB">
             <wp:extent cx="5943600" cy="1217295"/>
@@ -632,6 +638,493 @@
         <w:t>the inventory command and the small pulses are either the RF field either starting up or turning off (will look more into this Thursday)</w:t>
       </w:r>
     </w:p>
+    <w:p/>
+    <w:p/>
+    <w:p>
+      <w:r>
+        <w:br w:type="page"/>
+      </w:r>
+    </w:p>
+    <w:p>
+      <w:pPr>
+        <w:pStyle w:val="ListParagraph"/>
+        <w:numPr>
+          <w:ilvl w:val="0"/>
+          <w:numId w:val="1"/>
+        </w:numPr>
+      </w:pPr>
+      <w:r>
+        <w:lastRenderedPageBreak/>
+        <w:t>The reader uses 1 out of 4 coding method</w:t>
+      </w:r>
+    </w:p>
+    <w:p>
+      <w:pPr>
+        <w:pStyle w:val="ListParagraph"/>
+        <w:numPr>
+          <w:ilvl w:val="0"/>
+          <w:numId w:val="1"/>
+        </w:numPr>
+      </w:pPr>
+      <w:r>
+        <w:t>Example of decoding waveform</w:t>
+      </w:r>
+    </w:p>
+    <w:p>
+      <w:pPr>
+        <w:pStyle w:val="ListParagraph"/>
+      </w:pPr>
+      <w:r>
+        <w:drawing>
+          <wp:inline distT="0" distB="0" distL="0" distR="0" wp14:anchorId="0C3DF1A8" wp14:editId="3F6C7886">
+            <wp:extent cx="2391109" cy="3467584"/>
+            <wp:effectExtent l="0" t="0" r="9525" b="0"/>
+            <wp:docPr id="1101542302" name="Picture 1" descr="A yellow lines on a black background&#10;&#10;Description automatically generated with low confidence"/>
+            <wp:cNvGraphicFramePr>
+              <a:graphicFrameLocks xmlns:a="http://schemas.openxmlformats.org/drawingml/2006/main" noChangeAspect="1"/>
+            </wp:cNvGraphicFramePr>
+            <a:graphic xmlns:a="http://schemas.openxmlformats.org/drawingml/2006/main">
+              <a:graphicData uri="http://schemas.openxmlformats.org/drawingml/2006/picture">
+                <pic:pic xmlns:pic="http://schemas.openxmlformats.org/drawingml/2006/picture">
+                  <pic:nvPicPr>
+                    <pic:cNvPr id="1101542302" name="Picture 1" descr="A yellow lines on a black background&#10;&#10;Description automatically generated with low confidence"/>
+                    <pic:cNvPicPr/>
+                  </pic:nvPicPr>
+                  <pic:blipFill>
+                    <a:blip r:embed="rId11"/>
+                    <a:stretch>
+                      <a:fillRect/>
+                    </a:stretch>
+                  </pic:blipFill>
+                  <pic:spPr>
+                    <a:xfrm>
+                      <a:off x="0" y="0"/>
+                      <a:ext cx="2391109" cy="3467584"/>
+                    </a:xfrm>
+                    <a:prstGeom prst="rect">
+                      <a:avLst/>
+                    </a:prstGeom>
+                  </pic:spPr>
+                </pic:pic>
+              </a:graphicData>
+            </a:graphic>
+          </wp:inline>
+        </w:drawing>
+      </w:r>
+      <w:r>
+        <w:t xml:space="preserve"> This kinds of waveform depicts a request</w:t>
+      </w:r>
+    </w:p>
+    <w:p>
+      <w:pPr>
+        <w:pStyle w:val="ListParagraph"/>
+      </w:pPr>
+    </w:p>
+    <w:p>
+      <w:pPr>
+        <w:pStyle w:val="ListParagraph"/>
+      </w:pPr>
+      <w:r>
+        <w:drawing>
+          <wp:inline distT="0" distB="0" distL="0" distR="0" wp14:anchorId="747DE3A8" wp14:editId="29D720AC">
+            <wp:extent cx="5943600" cy="718185"/>
+            <wp:effectExtent l="0" t="0" r="0" b="5715"/>
+            <wp:docPr id="1852077584" name="Picture 1"/>
+            <wp:cNvGraphicFramePr>
+              <a:graphicFrameLocks xmlns:a="http://schemas.openxmlformats.org/drawingml/2006/main" noChangeAspect="1"/>
+            </wp:cNvGraphicFramePr>
+            <a:graphic xmlns:a="http://schemas.openxmlformats.org/drawingml/2006/main">
+              <a:graphicData uri="http://schemas.openxmlformats.org/drawingml/2006/picture">
+                <pic:pic xmlns:pic="http://schemas.openxmlformats.org/drawingml/2006/picture">
+                  <pic:nvPicPr>
+                    <pic:cNvPr id="1852077584" name=""/>
+                    <pic:cNvPicPr/>
+                  </pic:nvPicPr>
+                  <pic:blipFill>
+                    <a:blip r:embed="rId12"/>
+                    <a:stretch>
+                      <a:fillRect/>
+                    </a:stretch>
+                  </pic:blipFill>
+                  <pic:spPr>
+                    <a:xfrm>
+                      <a:off x="0" y="0"/>
+                      <a:ext cx="5943600" cy="718185"/>
+                    </a:xfrm>
+                    <a:prstGeom prst="rect">
+                      <a:avLst/>
+                    </a:prstGeom>
+                  </pic:spPr>
+                </pic:pic>
+              </a:graphicData>
+            </a:graphic>
+          </wp:inline>
+        </w:drawing>
+      </w:r>
+    </w:p>
+    <w:p>
+      <w:pPr>
+        <w:pStyle w:val="ListParagraph"/>
+      </w:pPr>
+      <w:r>
+        <w:t>This is what it looks like zoomed in</w:t>
+      </w:r>
+    </w:p>
+    <w:p>
+      <w:pPr>
+        <w:pStyle w:val="ListParagraph"/>
+      </w:pPr>
+    </w:p>
+    <w:p>
+      <w:r>
+        <w:br w:type="page"/>
+      </w:r>
+    </w:p>
+    <w:p>
+      <w:pPr>
+        <w:pStyle w:val="ListParagraph"/>
+      </w:pPr>
+    </w:p>
+    <w:p>
+      <w:pPr>
+        <w:pStyle w:val="ListParagraph"/>
+      </w:pPr>
+      <w:r>
+        <w:t>You can see the first two dips indicate the Start of Frame. Which we know depicts the 1 of out 4 coding method</w:t>
+      </w:r>
+    </w:p>
+    <w:p>
+      <w:pPr>
+        <w:pStyle w:val="ListParagraph"/>
+      </w:pPr>
+    </w:p>
+    <w:p>
+      <w:pPr>
+        <w:pStyle w:val="ListParagraph"/>
+      </w:pPr>
+      <w:r>
+        <w:drawing>
+          <wp:inline distT="0" distB="0" distL="0" distR="0" wp14:anchorId="54597973" wp14:editId="3B8F6B5D">
+            <wp:extent cx="5943600" cy="1378585"/>
+            <wp:effectExtent l="0" t="0" r="0" b="0"/>
+            <wp:docPr id="1111575586" name="Picture 1" descr="A picture containing line, diagram, screenshot, text&#10;&#10;Description automatically generated"/>
+            <wp:cNvGraphicFramePr>
+              <a:graphicFrameLocks xmlns:a="http://schemas.openxmlformats.org/drawingml/2006/main" noChangeAspect="1"/>
+            </wp:cNvGraphicFramePr>
+            <a:graphic xmlns:a="http://schemas.openxmlformats.org/drawingml/2006/main">
+              <a:graphicData uri="http://schemas.openxmlformats.org/drawingml/2006/picture">
+                <pic:pic xmlns:pic="http://schemas.openxmlformats.org/drawingml/2006/picture">
+                  <pic:nvPicPr>
+                    <pic:cNvPr id="1111575586" name="Picture 1" descr="A picture containing line, diagram, screenshot, text&#10;&#10;Description automatically generated"/>
+                    <pic:cNvPicPr/>
+                  </pic:nvPicPr>
+                  <pic:blipFill>
+                    <a:blip r:embed="rId13"/>
+                    <a:stretch>
+                      <a:fillRect/>
+                    </a:stretch>
+                  </pic:blipFill>
+                  <pic:spPr>
+                    <a:xfrm>
+                      <a:off x="0" y="0"/>
+                      <a:ext cx="5943600" cy="1378585"/>
+                    </a:xfrm>
+                    <a:prstGeom prst="rect">
+                      <a:avLst/>
+                    </a:prstGeom>
+                  </pic:spPr>
+                </pic:pic>
+              </a:graphicData>
+            </a:graphic>
+          </wp:inline>
+        </w:drawing>
+      </w:r>
+    </w:p>
+    <w:p>
+      <w:pPr>
+        <w:pStyle w:val="ListParagraph"/>
+      </w:pPr>
+      <w:r>
+        <w:t>As you can see it starts with a low signal for 9.44 us. On the waveform the low signals start at the bottom of the dip.</w:t>
+      </w:r>
+    </w:p>
+    <w:p>
+      <w:pPr>
+        <w:pStyle w:val="ListParagraph"/>
+      </w:pPr>
+      <w:r>
+        <w:drawing>
+          <wp:inline distT="0" distB="0" distL="0" distR="0" wp14:anchorId="423B2B3D" wp14:editId="72F6A384">
+            <wp:extent cx="2410161" cy="1943371"/>
+            <wp:effectExtent l="0" t="0" r="9525" b="0"/>
+            <wp:docPr id="1186790452" name="Picture 1" descr="A picture containing screenshot, line, text, design&#10;&#10;Description automatically generated"/>
+            <wp:cNvGraphicFramePr>
+              <a:graphicFrameLocks xmlns:a="http://schemas.openxmlformats.org/drawingml/2006/main" noChangeAspect="1"/>
+            </wp:cNvGraphicFramePr>
+            <a:graphic xmlns:a="http://schemas.openxmlformats.org/drawingml/2006/main">
+              <a:graphicData uri="http://schemas.openxmlformats.org/drawingml/2006/picture">
+                <pic:pic xmlns:pic="http://schemas.openxmlformats.org/drawingml/2006/picture">
+                  <pic:nvPicPr>
+                    <pic:cNvPr id="1186790452" name="Picture 1" descr="A picture containing screenshot, line, text, design&#10;&#10;Description automatically generated"/>
+                    <pic:cNvPicPr/>
+                  </pic:nvPicPr>
+                  <pic:blipFill>
+                    <a:blip r:embed="rId14"/>
+                    <a:stretch>
+                      <a:fillRect/>
+                    </a:stretch>
+                  </pic:blipFill>
+                  <pic:spPr>
+                    <a:xfrm>
+                      <a:off x="0" y="0"/>
+                      <a:ext cx="2410161" cy="1943371"/>
+                    </a:xfrm>
+                    <a:prstGeom prst="rect">
+                      <a:avLst/>
+                    </a:prstGeom>
+                  </pic:spPr>
+                </pic:pic>
+              </a:graphicData>
+            </a:graphic>
+          </wp:inline>
+        </w:drawing>
+      </w:r>
+    </w:p>
+    <w:p>
+      <w:r>
+        <w:br w:type="page"/>
+      </w:r>
+    </w:p>
+    <w:p>
+      <w:pPr>
+        <w:pStyle w:val="ListParagraph"/>
+      </w:pPr>
+    </w:p>
+    <w:p>
+      <w:pPr>
+        <w:pStyle w:val="ListParagraph"/>
+      </w:pPr>
+    </w:p>
+    <w:p>
+      <w:pPr>
+        <w:pStyle w:val="ListParagraph"/>
+      </w:pPr>
+      <w:r>
+        <w:t>Then the signal returns to normal for 37.76 us. then dips again</w:t>
+      </w:r>
+    </w:p>
+    <w:p>
+      <w:pPr>
+        <w:pStyle w:val="ListParagraph"/>
+      </w:pPr>
+      <w:r>
+        <w:drawing>
+          <wp:inline distT="0" distB="0" distL="0" distR="0" wp14:anchorId="1F2005FD" wp14:editId="2A92726F">
+            <wp:extent cx="3639058" cy="3248478"/>
+            <wp:effectExtent l="0" t="0" r="0" b="9525"/>
+            <wp:docPr id="656687592" name="Picture 1" descr="A picture containing screenshot, line&#10;&#10;Description automatically generated"/>
+            <wp:cNvGraphicFramePr>
+              <a:graphicFrameLocks xmlns:a="http://schemas.openxmlformats.org/drawingml/2006/main" noChangeAspect="1"/>
+            </wp:cNvGraphicFramePr>
+            <a:graphic xmlns:a="http://schemas.openxmlformats.org/drawingml/2006/main">
+              <a:graphicData uri="http://schemas.openxmlformats.org/drawingml/2006/picture">
+                <pic:pic xmlns:pic="http://schemas.openxmlformats.org/drawingml/2006/picture">
+                  <pic:nvPicPr>
+                    <pic:cNvPr id="656687592" name="Picture 1" descr="A picture containing screenshot, line&#10;&#10;Description automatically generated"/>
+                    <pic:cNvPicPr/>
+                  </pic:nvPicPr>
+                  <pic:blipFill>
+                    <a:blip r:embed="rId15"/>
+                    <a:stretch>
+                      <a:fillRect/>
+                    </a:stretch>
+                  </pic:blipFill>
+                  <pic:spPr>
+                    <a:xfrm>
+                      <a:off x="0" y="0"/>
+                      <a:ext cx="3639058" cy="3248478"/>
+                    </a:xfrm>
+                    <a:prstGeom prst="rect">
+                      <a:avLst/>
+                    </a:prstGeom>
+                  </pic:spPr>
+                </pic:pic>
+              </a:graphicData>
+            </a:graphic>
+          </wp:inline>
+        </w:drawing>
+      </w:r>
+    </w:p>
+    <w:p>
+      <w:pPr>
+        <w:pStyle w:val="ListParagraph"/>
+      </w:pPr>
+      <w:r>
+        <w:t>It is shown the timings are not always perfect, but they are pretty close</w:t>
+      </w:r>
+    </w:p>
+    <w:p>
+      <w:pPr>
+        <w:pStyle w:val="ListParagraph"/>
+      </w:pPr>
+    </w:p>
+    <w:p>
+      <w:pPr>
+        <w:pStyle w:val="ListParagraph"/>
+      </w:pPr>
+      <w:r>
+        <w:t>The signal then dips for another 9.44 us</w:t>
+      </w:r>
+    </w:p>
+    <w:p>
+      <w:pPr>
+        <w:pStyle w:val="ListParagraph"/>
+      </w:pPr>
+      <w:r>
+        <w:drawing>
+          <wp:inline distT="0" distB="0" distL="0" distR="0" wp14:anchorId="6B3820E7" wp14:editId="63533BDF">
+            <wp:extent cx="2772162" cy="3229426"/>
+            <wp:effectExtent l="0" t="0" r="9525" b="9525"/>
+            <wp:docPr id="83017701" name="Picture 1" descr="A picture containing screenshot, line, parallel, text&#10;&#10;Description automatically generated"/>
+            <wp:cNvGraphicFramePr>
+              <a:graphicFrameLocks xmlns:a="http://schemas.openxmlformats.org/drawingml/2006/main" noChangeAspect="1"/>
+            </wp:cNvGraphicFramePr>
+            <a:graphic xmlns:a="http://schemas.openxmlformats.org/drawingml/2006/main">
+              <a:graphicData uri="http://schemas.openxmlformats.org/drawingml/2006/picture">
+                <pic:pic xmlns:pic="http://schemas.openxmlformats.org/drawingml/2006/picture">
+                  <pic:nvPicPr>
+                    <pic:cNvPr id="83017701" name="Picture 1" descr="A picture containing screenshot, line, parallel, text&#10;&#10;Description automatically generated"/>
+                    <pic:cNvPicPr/>
+                  </pic:nvPicPr>
+                  <pic:blipFill>
+                    <a:blip r:embed="rId16"/>
+                    <a:stretch>
+                      <a:fillRect/>
+                    </a:stretch>
+                  </pic:blipFill>
+                  <pic:spPr>
+                    <a:xfrm>
+                      <a:off x="0" y="0"/>
+                      <a:ext cx="2772162" cy="3229426"/>
+                    </a:xfrm>
+                    <a:prstGeom prst="rect">
+                      <a:avLst/>
+                    </a:prstGeom>
+                  </pic:spPr>
+                </pic:pic>
+              </a:graphicData>
+            </a:graphic>
+          </wp:inline>
+        </w:drawing>
+      </w:r>
+    </w:p>
+    <w:p>
+      <w:r>
+        <w:br w:type="page"/>
+      </w:r>
+    </w:p>
+    <w:p>
+      <w:pPr>
+        <w:pStyle w:val="ListParagraph"/>
+      </w:pPr>
+      <w:r>
+        <w:lastRenderedPageBreak/>
+        <w:t>Then is will be normal for 18.88 us</w:t>
+      </w:r>
+    </w:p>
+    <w:p>
+      <w:pPr>
+        <w:pStyle w:val="ListParagraph"/>
+      </w:pPr>
+      <w:r>
+        <w:drawing>
+          <wp:inline distT="0" distB="0" distL="0" distR="0" wp14:anchorId="1CBA28D7" wp14:editId="2CBD7CE0">
+            <wp:extent cx="2514951" cy="3743847"/>
+            <wp:effectExtent l="0" t="0" r="0" b="0"/>
+            <wp:docPr id="225048709" name="Picture 1" descr="A screen shot of a graph&#10;&#10;Description automatically generated with medium confidence"/>
+            <wp:cNvGraphicFramePr>
+              <a:graphicFrameLocks xmlns:a="http://schemas.openxmlformats.org/drawingml/2006/main" noChangeAspect="1"/>
+            </wp:cNvGraphicFramePr>
+            <a:graphic xmlns:a="http://schemas.openxmlformats.org/drawingml/2006/main">
+              <a:graphicData uri="http://schemas.openxmlformats.org/drawingml/2006/picture">
+                <pic:pic xmlns:pic="http://schemas.openxmlformats.org/drawingml/2006/picture">
+                  <pic:nvPicPr>
+                    <pic:cNvPr id="225048709" name="Picture 1" descr="A screen shot of a graph&#10;&#10;Description automatically generated with medium confidence"/>
+                    <pic:cNvPicPr/>
+                  </pic:nvPicPr>
+                  <pic:blipFill>
+                    <a:blip r:embed="rId17"/>
+                    <a:stretch>
+                      <a:fillRect/>
+                    </a:stretch>
+                  </pic:blipFill>
+                  <pic:spPr>
+                    <a:xfrm>
+                      <a:off x="0" y="0"/>
+                      <a:ext cx="2514951" cy="3743847"/>
+                    </a:xfrm>
+                    <a:prstGeom prst="rect">
+                      <a:avLst/>
+                    </a:prstGeom>
+                  </pic:spPr>
+                </pic:pic>
+              </a:graphicData>
+            </a:graphic>
+          </wp:inline>
+        </w:drawing>
+      </w:r>
+    </w:p>
+    <w:p/>
+    <w:p>
+      <w:r>
+        <w:tab/>
+        <w:t>This is the whole start of frame from beginning to end</w:t>
+      </w:r>
+    </w:p>
+    <w:p>
+      <w:r>
+        <w:drawing>
+          <wp:inline distT="0" distB="0" distL="0" distR="0" wp14:anchorId="4B0C74EA" wp14:editId="4CC4A496">
+            <wp:extent cx="5943600" cy="2919095"/>
+            <wp:effectExtent l="0" t="0" r="0" b="0"/>
+            <wp:docPr id="798840052" name="Picture 1" descr="A picture containing screenshot, text, line, plot&#10;&#10;Description automatically generated"/>
+            <wp:cNvGraphicFramePr>
+              <a:graphicFrameLocks xmlns:a="http://schemas.openxmlformats.org/drawingml/2006/main" noChangeAspect="1"/>
+            </wp:cNvGraphicFramePr>
+            <a:graphic xmlns:a="http://schemas.openxmlformats.org/drawingml/2006/main">
+              <a:graphicData uri="http://schemas.openxmlformats.org/drawingml/2006/picture">
+                <pic:pic xmlns:pic="http://schemas.openxmlformats.org/drawingml/2006/picture">
+                  <pic:nvPicPr>
+                    <pic:cNvPr id="798840052" name="Picture 1" descr="A picture containing screenshot, text, line, plot&#10;&#10;Description automatically generated"/>
+                    <pic:cNvPicPr/>
+                  </pic:nvPicPr>
+                  <pic:blipFill>
+                    <a:blip r:embed="rId18"/>
+                    <a:stretch>
+                      <a:fillRect/>
+                    </a:stretch>
+                  </pic:blipFill>
+                  <pic:spPr>
+                    <a:xfrm>
+                      <a:off x="0" y="0"/>
+                      <a:ext cx="5943600" cy="2919095"/>
+                    </a:xfrm>
+                    <a:prstGeom prst="rect">
+                      <a:avLst/>
+                    </a:prstGeom>
+                  </pic:spPr>
+                </pic:pic>
+              </a:graphicData>
+            </a:graphic>
+          </wp:inline>
+        </w:drawing>
+      </w:r>
+    </w:p>
+    <w:p>
+      <w:r>
+        <w:t>After this the same method can be applied to the get the binary values according to the 1 out of 4 coding</w:t>
+      </w:r>
+    </w:p>
     <w:sectPr>
       <w:pgSz w:w="12240" w:h="15840"/>
       <w:pgMar w:top="1440" w:right="1440" w:bottom="1440" w:left="1440" w:header="720" w:footer="720" w:gutter="0"/>
@@ -760,7 +1253,7 @@
   <w:abstractNum w:abstractNumId="1" w15:restartNumberingAfterBreak="0">
     <w:nsid w:val="38BE1452"/>
     <w:multiLevelType w:val="hybridMultilevel"/>
-    <w:tmpl w:val="B1A0CEF6"/>
+    <w:tmpl w:val="484269CE"/>
     <w:lvl w:ilvl="0" w:tplc="04090001">
       <w:start w:val="1"/>
       <w:numFmt w:val="bullet"/>

</xml_diff>